<commit_message>
sending general CV to beyond
</commit_message>
<xml_diff>
--- a/2017/masterCV.docx
+++ b/2017/masterCV.docx
@@ -1,6 +1,6 @@
 
 <file path=word/document.xml><?xml version="1.0" encoding="utf-8"?>
-<w:document xmlns:ve="http://schemas.openxmlformats.org/markup-compatibility/2006" xmlns:o="urn:schemas-microsoft-com:office:office" xmlns:r="http://schemas.openxmlformats.org/officeDocument/2006/relationships" xmlns:m="http://schemas.openxmlformats.org/officeDocument/2006/math" xmlns:v="urn:schemas-microsoft-com:vml" xmlns:wp="http://schemas.openxmlformats.org/drawingml/2006/wordprocessingDrawing" xmlns:w10="urn:schemas-microsoft-com:office:word" xmlns:w="http://schemas.openxmlformats.org/wordprocessingml/2006/main" xmlns:wne="http://schemas.microsoft.com/office/word/2006/wordml">
+<w:document xmlns:wpc="http://schemas.microsoft.com/office/word/2010/wordprocessingCanvas" xmlns:mc="http://schemas.openxmlformats.org/markup-compatibility/2006" xmlns:o="urn:schemas-microsoft-com:office:office" xmlns:r="http://schemas.openxmlformats.org/officeDocument/2006/relationships" xmlns:m="http://schemas.openxmlformats.org/officeDocument/2006/math" xmlns:v="urn:schemas-microsoft-com:vml" xmlns:wp14="http://schemas.microsoft.com/office/word/2010/wordprocessingDrawing" xmlns:wp="http://schemas.openxmlformats.org/drawingml/2006/wordprocessingDrawing" xmlns:w10="urn:schemas-microsoft-com:office:word" xmlns:w="http://schemas.openxmlformats.org/wordprocessingml/2006/main" xmlns:w14="http://schemas.microsoft.com/office/word/2010/wordml" xmlns:wpg="http://schemas.microsoft.com/office/word/2010/wordprocessingGroup" xmlns:wpi="http://schemas.microsoft.com/office/word/2010/wordprocessingInk" xmlns:wne="http://schemas.microsoft.com/office/word/2006/wordml" xmlns:wps="http://schemas.microsoft.com/office/word/2010/wordprocessingShape" mc:Ignorable="w14 wp14">
   <w:body>
     <w:p>
       <w:pPr>
@@ -348,7 +348,7 @@
         </w:numPr>
         <w:ind w:left="450" w:hanging="450"/>
         <w:sectPr>
-          <w:footerReference w:type="default" r:id="rId8"/>
+          <w:footerReference w:type="default" r:id="rId9"/>
           <w:pgSz w:w="12240" w:h="15840"/>
           <w:pgMar w:top="1440" w:right="1800" w:bottom="1440" w:left="1800" w:header="720" w:footer="720" w:gutter="0"/>
           <w:cols w:space="720"/>
@@ -1884,8 +1884,6 @@
           <w:numId w:val="14"/>
         </w:numPr>
       </w:pPr>
-      <w:bookmarkStart w:id="0" w:name="_GoBack"/>
-      <w:bookmarkEnd w:id="0"/>
       <w:r>
         <w:t>Involved in fixing mixed HW/SW bugs and cooperated in catching some HW issues</w:t>
       </w:r>
@@ -3841,9 +3839,12 @@
       <w:pPr>
         <w:pStyle w:val="CVbody"/>
       </w:pPr>
+      <w:r>
+        <w:t xml:space="preserve">Jira, </w:t>
+      </w:r>
       <w:proofErr w:type="spellStart"/>
       <w:r>
-        <w:t>Jira</w:t>
+        <w:t>Gitlab</w:t>
       </w:r>
       <w:proofErr w:type="spellEnd"/>
       <w:r>
@@ -3851,20 +3852,21 @@
       </w:r>
       <w:proofErr w:type="spellStart"/>
       <w:r>
-        <w:t>Gitlab</w:t>
+        <w:t>Git</w:t>
       </w:r>
       <w:proofErr w:type="spellEnd"/>
       <w:r>
-        <w:t xml:space="preserve">, </w:t>
-      </w:r>
-      <w:proofErr w:type="spellStart"/>
-      <w:r>
-        <w:t>Git</w:t>
-      </w:r>
-      <w:proofErr w:type="spellEnd"/>
-      <w:r>
         <w:t>, version control systems</w:t>
       </w:r>
+      <w:r>
+        <w:tab/>
+      </w:r>
+      <w:r>
+        <w:tab/>
+        <w:t>ProjectPlace</w:t>
+      </w:r>
+      <w:bookmarkStart w:id="0" w:name="_GoBack"/>
+      <w:bookmarkEnd w:id="0"/>
     </w:p>
     <w:p>
       <w:pPr>
@@ -4264,7 +4266,7 @@
 </file>
 
 <file path=word/endnotes.xml><?xml version="1.0" encoding="utf-8"?>
-<w:endnotes xmlns:ve="http://schemas.openxmlformats.org/markup-compatibility/2006" xmlns:o="urn:schemas-microsoft-com:office:office" xmlns:r="http://schemas.openxmlformats.org/officeDocument/2006/relationships" xmlns:m="http://schemas.openxmlformats.org/officeDocument/2006/math" xmlns:v="urn:schemas-microsoft-com:vml" xmlns:wp="http://schemas.openxmlformats.org/drawingml/2006/wordprocessingDrawing" xmlns:w10="urn:schemas-microsoft-com:office:word" xmlns:w="http://schemas.openxmlformats.org/wordprocessingml/2006/main" xmlns:wne="http://schemas.microsoft.com/office/word/2006/wordml">
+<w:endnotes xmlns:wpc="http://schemas.microsoft.com/office/word/2010/wordprocessingCanvas" xmlns:mc="http://schemas.openxmlformats.org/markup-compatibility/2006" xmlns:o="urn:schemas-microsoft-com:office:office" xmlns:r="http://schemas.openxmlformats.org/officeDocument/2006/relationships" xmlns:m="http://schemas.openxmlformats.org/officeDocument/2006/math" xmlns:v="urn:schemas-microsoft-com:vml" xmlns:wp14="http://schemas.microsoft.com/office/word/2010/wordprocessingDrawing" xmlns:wp="http://schemas.openxmlformats.org/drawingml/2006/wordprocessingDrawing" xmlns:w10="urn:schemas-microsoft-com:office:word" xmlns:w="http://schemas.openxmlformats.org/wordprocessingml/2006/main" xmlns:w14="http://schemas.microsoft.com/office/word/2010/wordml" xmlns:wpg="http://schemas.microsoft.com/office/word/2010/wordprocessingGroup" xmlns:wpi="http://schemas.microsoft.com/office/word/2010/wordprocessingInk" xmlns:wne="http://schemas.microsoft.com/office/word/2006/wordml" xmlns:wps="http://schemas.microsoft.com/office/word/2010/wordprocessingShape" mc:Ignorable="w14 wp14">
   <w:endnote w:type="separator" w:id="-1">
     <w:p>
       <w:r>
@@ -4283,7 +4285,7 @@
 </file>
 
 <file path=word/footer1.xml><?xml version="1.0" encoding="utf-8"?>
-<w:ftr xmlns:ve="http://schemas.openxmlformats.org/markup-compatibility/2006" xmlns:o="urn:schemas-microsoft-com:office:office" xmlns:r="http://schemas.openxmlformats.org/officeDocument/2006/relationships" xmlns:m="http://schemas.openxmlformats.org/officeDocument/2006/math" xmlns:v="urn:schemas-microsoft-com:vml" xmlns:wp="http://schemas.openxmlformats.org/drawingml/2006/wordprocessingDrawing" xmlns:w10="urn:schemas-microsoft-com:office:word" xmlns:w="http://schemas.openxmlformats.org/wordprocessingml/2006/main" xmlns:wne="http://schemas.microsoft.com/office/word/2006/wordml">
+<w:ftr xmlns:wpc="http://schemas.microsoft.com/office/word/2010/wordprocessingCanvas" xmlns:mc="http://schemas.openxmlformats.org/markup-compatibility/2006" xmlns:o="urn:schemas-microsoft-com:office:office" xmlns:r="http://schemas.openxmlformats.org/officeDocument/2006/relationships" xmlns:m="http://schemas.openxmlformats.org/officeDocument/2006/math" xmlns:v="urn:schemas-microsoft-com:vml" xmlns:wp14="http://schemas.microsoft.com/office/word/2010/wordprocessingDrawing" xmlns:wp="http://schemas.openxmlformats.org/drawingml/2006/wordprocessingDrawing" xmlns:w10="urn:schemas-microsoft-com:office:word" xmlns:w="http://schemas.openxmlformats.org/wordprocessingml/2006/main" xmlns:w14="http://schemas.microsoft.com/office/word/2010/wordml" xmlns:wpg="http://schemas.microsoft.com/office/word/2010/wordprocessingGroup" xmlns:wpi="http://schemas.microsoft.com/office/word/2010/wordprocessingInk" xmlns:wne="http://schemas.microsoft.com/office/word/2006/wordml" xmlns:wps="http://schemas.microsoft.com/office/word/2010/wordprocessingShape" mc:Ignorable="w14 wp14">
   <w:sdt>
     <w:sdtPr>
       <w:id w:val="221593908"/>
@@ -4292,6 +4294,7 @@
         <w:docPartUnique/>
       </w:docPartObj>
     </w:sdtPr>
+    <w:sdtEndPr/>
     <w:sdtContent>
       <w:p>
         <w:pPr>
@@ -4335,7 +4338,7 @@
 </file>
 
 <file path=word/footnotes.xml><?xml version="1.0" encoding="utf-8"?>
-<w:footnotes xmlns:ve="http://schemas.openxmlformats.org/markup-compatibility/2006" xmlns:o="urn:schemas-microsoft-com:office:office" xmlns:r="http://schemas.openxmlformats.org/officeDocument/2006/relationships" xmlns:m="http://schemas.openxmlformats.org/officeDocument/2006/math" xmlns:v="urn:schemas-microsoft-com:vml" xmlns:wp="http://schemas.openxmlformats.org/drawingml/2006/wordprocessingDrawing" xmlns:w10="urn:schemas-microsoft-com:office:word" xmlns:w="http://schemas.openxmlformats.org/wordprocessingml/2006/main" xmlns:wne="http://schemas.microsoft.com/office/word/2006/wordml">
+<w:footnotes xmlns:wpc="http://schemas.microsoft.com/office/word/2010/wordprocessingCanvas" xmlns:mc="http://schemas.openxmlformats.org/markup-compatibility/2006" xmlns:o="urn:schemas-microsoft-com:office:office" xmlns:r="http://schemas.openxmlformats.org/officeDocument/2006/relationships" xmlns:m="http://schemas.openxmlformats.org/officeDocument/2006/math" xmlns:v="urn:schemas-microsoft-com:vml" xmlns:wp14="http://schemas.microsoft.com/office/word/2010/wordprocessingDrawing" xmlns:wp="http://schemas.openxmlformats.org/drawingml/2006/wordprocessingDrawing" xmlns:w10="urn:schemas-microsoft-com:office:word" xmlns:w="http://schemas.openxmlformats.org/wordprocessingml/2006/main" xmlns:w14="http://schemas.microsoft.com/office/word/2010/wordml" xmlns:wpg="http://schemas.microsoft.com/office/word/2010/wordprocessingGroup" xmlns:wpi="http://schemas.microsoft.com/office/word/2010/wordprocessingInk" xmlns:wne="http://schemas.microsoft.com/office/word/2006/wordml" xmlns:wps="http://schemas.microsoft.com/office/word/2010/wordprocessingShape" mc:Ignorable="w14 wp14">
   <w:footnote w:type="separator" w:id="-1">
     <w:p>
       <w:r>
@@ -4354,7 +4357,7 @@
 </file>
 
 <file path=word/numbering.xml><?xml version="1.0" encoding="utf-8"?>
-<w:numbering xmlns:ve="http://schemas.openxmlformats.org/markup-compatibility/2006" xmlns:o="urn:schemas-microsoft-com:office:office" xmlns:r="http://schemas.openxmlformats.org/officeDocument/2006/relationships" xmlns:m="http://schemas.openxmlformats.org/officeDocument/2006/math" xmlns:v="urn:schemas-microsoft-com:vml" xmlns:wp="http://schemas.openxmlformats.org/drawingml/2006/wordprocessingDrawing" xmlns:w10="urn:schemas-microsoft-com:office:word" xmlns:w="http://schemas.openxmlformats.org/wordprocessingml/2006/main" xmlns:wne="http://schemas.microsoft.com/office/word/2006/wordml">
+<w:numbering xmlns:wpc="http://schemas.microsoft.com/office/word/2010/wordprocessingCanvas" xmlns:mc="http://schemas.openxmlformats.org/markup-compatibility/2006" xmlns:o="urn:schemas-microsoft-com:office:office" xmlns:r="http://schemas.openxmlformats.org/officeDocument/2006/relationships" xmlns:m="http://schemas.openxmlformats.org/officeDocument/2006/math" xmlns:v="urn:schemas-microsoft-com:vml" xmlns:wp14="http://schemas.microsoft.com/office/word/2010/wordprocessingDrawing" xmlns:wp="http://schemas.openxmlformats.org/drawingml/2006/wordprocessingDrawing" xmlns:w10="urn:schemas-microsoft-com:office:word" xmlns:w="http://schemas.openxmlformats.org/wordprocessingml/2006/main" xmlns:w14="http://schemas.microsoft.com/office/word/2010/wordml" xmlns:wpg="http://schemas.microsoft.com/office/word/2010/wordprocessingGroup" xmlns:wpi="http://schemas.microsoft.com/office/word/2010/wordprocessingInk" xmlns:wne="http://schemas.microsoft.com/office/word/2006/wordml" xmlns:wps="http://schemas.microsoft.com/office/word/2010/wordprocessingShape" mc:Ignorable="w14 wp14">
   <w:abstractNum w:abstractNumId="0">
     <w:nsid w:val="0D691FD1"/>
     <w:multiLevelType w:val="hybridMultilevel"/>
@@ -6281,7 +6284,7 @@
 </file>
 
 <file path=word/styles.xml><?xml version="1.0" encoding="utf-8"?>
-<w:styles xmlns:r="http://schemas.openxmlformats.org/officeDocument/2006/relationships" xmlns:w="http://schemas.openxmlformats.org/wordprocessingml/2006/main">
+<w:styles xmlns:mc="http://schemas.openxmlformats.org/markup-compatibility/2006" xmlns:r="http://schemas.openxmlformats.org/officeDocument/2006/relationships" xmlns:w="http://schemas.openxmlformats.org/wordprocessingml/2006/main" xmlns:w14="http://schemas.microsoft.com/office/word/2010/wordml" mc:Ignorable="w14">
   <w:docDefaults>
     <w:rPrDefault>
       <w:rPr>
@@ -6451,7 +6454,6 @@
     <w:uiPriority w:val="99"/>
     <w:semiHidden/>
     <w:unhideWhenUsed/>
-    <w:qFormat/>
     <w:tblPr>
       <w:tblInd w:w="0" w:type="dxa"/>
       <w:tblCellMar>
@@ -7487,7 +7489,7 @@
 </file>
 
 <file path=customXml/itemProps1.xml><?xml version="1.0" encoding="utf-8"?>
-<ds:datastoreItem xmlns:ds="http://schemas.openxmlformats.org/officeDocument/2006/customXml" ds:itemID="{F42B3586-FCAE-48EF-AB6C-2C7DDFC6CC15}">
+<ds:datastoreItem xmlns:ds="http://schemas.openxmlformats.org/officeDocument/2006/customXml" ds:itemID="{693CC286-3179-45EE-9AD5-6CF9762523DD}">
   <ds:schemaRefs>
     <ds:schemaRef ds:uri="http://schemas.openxmlformats.org/officeDocument/2006/bibliography"/>
   </ds:schemaRefs>

</xml_diff>